<commit_message>
Add Reflection task impl.
</commit_message>
<xml_diff>
--- a/Reflection/Task.docx
+++ b/Reflection/Task.docx
@@ -51,9 +51,11 @@
         </w:rPr>
         <w:t xml:space="preserve">Наша задача: разработать </w:t>
       </w:r>
+      <w:proofErr w:type="spellStart"/>
       <w:r>
         <w:t>IoC</w:t>
       </w:r>
+      <w:proofErr w:type="spellEnd"/>
       <w:r>
         <w:rPr>
           <w:lang w:val="ru-RU"/>
@@ -72,9 +74,11 @@
         </w:rPr>
         <w:t xml:space="preserve">следуя принципу «Каждый программист должен разработать свой </w:t>
       </w:r>
+      <w:proofErr w:type="spellStart"/>
       <w:r>
         <w:t>IoC</w:t>
       </w:r>
+      <w:proofErr w:type="spellEnd"/>
       <w:r>
         <w:rPr>
           <w:lang w:val="ru-RU"/>
@@ -293,9 +297,11 @@
         </w:rPr>
         <w:t xml:space="preserve">простейший </w:t>
       </w:r>
+      <w:proofErr w:type="spellStart"/>
       <w:r>
         <w:t>IoC</w:t>
       </w:r>
+      <w:proofErr w:type="spellEnd"/>
       <w:r>
         <w:rPr>
           <w:lang w:val="ru-RU"/>
@@ -414,6 +420,10 @@
         </w:rPr>
         <w:t>[</w:t>
       </w:r>
+      <w:bookmarkStart w:id="0" w:name="OLE_LINK1"/>
+      <w:bookmarkStart w:id="1" w:name="OLE_LINK2"/>
+      <w:bookmarkStart w:id="2" w:name="_GoBack"/>
+      <w:proofErr w:type="spellStart"/>
       <w:r>
         <w:rPr>
           <w:rFonts w:ascii="Consolas" w:eastAsia="Times New Roman" w:hAnsi="Consolas" w:cs="Courier New"/>
@@ -423,6 +433,10 @@
         </w:rPr>
         <w:t>ImportConstructor</w:t>
       </w:r>
+      <w:bookmarkEnd w:id="0"/>
+      <w:bookmarkEnd w:id="1"/>
+      <w:bookmarkEnd w:id="2"/>
+      <w:proofErr w:type="spellEnd"/>
       <w:r>
         <w:rPr>
           <w:rFonts w:ascii="Consolas" w:eastAsia="Times New Roman" w:hAnsi="Consolas" w:cs="Courier New"/>
@@ -477,6 +491,7 @@
         </w:rPr>
         <w:t> </w:t>
       </w:r>
+      <w:proofErr w:type="spellStart"/>
       <w:r>
         <w:rPr>
           <w:rFonts w:ascii="Consolas" w:eastAsia="Times New Roman" w:hAnsi="Consolas" w:cs="Courier New"/>
@@ -486,6 +501,7 @@
         </w:rPr>
         <w:t>CustomerBLL</w:t>
       </w:r>
+      <w:proofErr w:type="spellEnd"/>
       <w:r>
         <w:rPr>
           <w:rFonts w:ascii="Consolas" w:eastAsia="Times New Roman" w:hAnsi="Consolas" w:cs="Courier New"/>
@@ -522,8 +538,29 @@
           <w:sz w:val="24"/>
           <w:szCs w:val="24"/>
         </w:rPr>
-        <w:t> CustomerBLL(</w:t>
-      </w:r>
+        <w:t> </w:t>
+      </w:r>
+      <w:proofErr w:type="spellStart"/>
+      <w:r>
+        <w:rPr>
+          <w:rFonts w:ascii="Consolas" w:eastAsia="Times New Roman" w:hAnsi="Consolas" w:cs="Courier New"/>
+          <w:color w:val="000000"/>
+          <w:sz w:val="24"/>
+          <w:szCs w:val="24"/>
+        </w:rPr>
+        <w:t>CustomerBLL</w:t>
+      </w:r>
+      <w:proofErr w:type="spellEnd"/>
+      <w:r>
+        <w:rPr>
+          <w:rFonts w:ascii="Consolas" w:eastAsia="Times New Roman" w:hAnsi="Consolas" w:cs="Courier New"/>
+          <w:color w:val="000000"/>
+          <w:sz w:val="24"/>
+          <w:szCs w:val="24"/>
+        </w:rPr>
+        <w:t>(</w:t>
+      </w:r>
+      <w:proofErr w:type="spellStart"/>
       <w:r>
         <w:rPr>
           <w:rFonts w:ascii="Consolas" w:eastAsia="Times New Roman" w:hAnsi="Consolas" w:cs="Courier New"/>
@@ -533,6 +570,7 @@
         </w:rPr>
         <w:t>ICustomerDAL</w:t>
       </w:r>
+      <w:proofErr w:type="spellEnd"/>
       <w:r>
         <w:rPr>
           <w:rFonts w:ascii="Consolas" w:eastAsia="Times New Roman" w:hAnsi="Consolas" w:cs="Courier New"/>
@@ -759,6 +797,7 @@
         </w:rPr>
         <w:t> </w:t>
       </w:r>
+      <w:proofErr w:type="spellStart"/>
       <w:r>
         <w:rPr>
           <w:rFonts w:ascii="Consolas" w:hAnsi="Consolas"/>
@@ -768,6 +807,7 @@
         </w:rPr>
         <w:t>CustomerBLL</w:t>
       </w:r>
+      <w:proofErr w:type="spellEnd"/>
       <w:r>
         <w:rPr>
           <w:rFonts w:ascii="Consolas" w:hAnsi="Consolas"/>
@@ -834,6 +874,7 @@
         </w:rPr>
         <w:t> </w:t>
       </w:r>
+      <w:proofErr w:type="spellStart"/>
       <w:r>
         <w:rPr>
           <w:rFonts w:ascii="Consolas" w:hAnsi="Consolas"/>
@@ -843,14 +884,35 @@
         </w:rPr>
         <w:t>ICustomerDAL</w:t>
       </w:r>
-      <w:r>
-        <w:rPr>
-          <w:rFonts w:ascii="Consolas" w:hAnsi="Consolas"/>
-          <w:color w:val="000000"/>
-          <w:sz w:val="24"/>
-          <w:szCs w:val="24"/>
-        </w:rPr>
-        <w:t> CustomerDAL { </w:t>
+      <w:proofErr w:type="spellEnd"/>
+      <w:r>
+        <w:rPr>
+          <w:rFonts w:ascii="Consolas" w:hAnsi="Consolas"/>
+          <w:color w:val="000000"/>
+          <w:sz w:val="24"/>
+          <w:szCs w:val="24"/>
+        </w:rPr>
+        <w:t> </w:t>
+      </w:r>
+      <w:proofErr w:type="spellStart"/>
+      <w:r>
+        <w:rPr>
+          <w:rFonts w:ascii="Consolas" w:hAnsi="Consolas"/>
+          <w:color w:val="000000"/>
+          <w:sz w:val="24"/>
+          <w:szCs w:val="24"/>
+        </w:rPr>
+        <w:t>CustomerDAL</w:t>
+      </w:r>
+      <w:proofErr w:type="spellEnd"/>
+      <w:r>
+        <w:rPr>
+          <w:rFonts w:ascii="Consolas" w:hAnsi="Consolas"/>
+          <w:color w:val="000000"/>
+          <w:sz w:val="24"/>
+          <w:szCs w:val="24"/>
+        </w:rPr>
+        <w:t> { </w:t>
       </w:r>
       <w:r>
         <w:rPr>
@@ -960,7 +1022,27 @@
           <w:sz w:val="24"/>
           <w:szCs w:val="24"/>
         </w:rPr>
-        <w:t> logger { </w:t>
+        <w:t> </w:t>
+      </w:r>
+      <w:proofErr w:type="spellStart"/>
+      <w:r>
+        <w:rPr>
+          <w:rFonts w:ascii="Consolas" w:hAnsi="Consolas"/>
+          <w:color w:val="000000"/>
+          <w:sz w:val="24"/>
+          <w:szCs w:val="24"/>
+        </w:rPr>
+        <w:t>logger</w:t>
+      </w:r>
+      <w:proofErr w:type="spellEnd"/>
+      <w:r>
+        <w:rPr>
+          <w:rFonts w:ascii="Consolas" w:hAnsi="Consolas"/>
+          <w:color w:val="000000"/>
+          <w:sz w:val="24"/>
+          <w:szCs w:val="24"/>
+        </w:rPr>
+        <w:t> { </w:t>
       </w:r>
       <w:r>
         <w:rPr>
@@ -1277,6 +1359,7 @@
         </w:rPr>
         <w:t>(</w:t>
       </w:r>
+      <w:proofErr w:type="spellStart"/>
       <w:r>
         <w:rPr>
           <w:rFonts w:ascii="Consolas" w:hAnsi="Consolas"/>
@@ -1286,6 +1369,7 @@
         </w:rPr>
         <w:t>typeof</w:t>
       </w:r>
+      <w:proofErr w:type="spellEnd"/>
       <w:r>
         <w:rPr>
           <w:rFonts w:ascii="Consolas" w:hAnsi="Consolas"/>
@@ -1295,6 +1379,7 @@
         </w:rPr>
         <w:t>(</w:t>
       </w:r>
+      <w:proofErr w:type="spellStart"/>
       <w:r>
         <w:rPr>
           <w:rFonts w:ascii="Consolas" w:hAnsi="Consolas"/>
@@ -1304,6 +1389,7 @@
         </w:rPr>
         <w:t>ICustomerDAL</w:t>
       </w:r>
+      <w:proofErr w:type="spellEnd"/>
       <w:r>
         <w:rPr>
           <w:rFonts w:ascii="Consolas" w:hAnsi="Consolas"/>
@@ -1358,6 +1444,7 @@
         </w:rPr>
         <w:t> </w:t>
       </w:r>
+      <w:proofErr w:type="spellStart"/>
       <w:r>
         <w:rPr>
           <w:rFonts w:ascii="Consolas" w:hAnsi="Consolas"/>
@@ -1367,6 +1454,7 @@
         </w:rPr>
         <w:t>CustomerDAL</w:t>
       </w:r>
+      <w:proofErr w:type="spellEnd"/>
       <w:r>
         <w:rPr>
           <w:rFonts w:ascii="Consolas" w:hAnsi="Consolas"/>
@@ -1376,6 +1464,7 @@
         </w:rPr>
         <w:t> : </w:t>
       </w:r>
+      <w:proofErr w:type="spellStart"/>
       <w:r>
         <w:rPr>
           <w:rFonts w:ascii="Consolas" w:hAnsi="Consolas"/>
@@ -1385,6 +1474,7 @@
         </w:rPr>
         <w:t>ICustomerDAL</w:t>
       </w:r>
+      <w:proofErr w:type="spellEnd"/>
       <w:r>
         <w:rPr>
           <w:rFonts w:ascii="Consolas" w:hAnsi="Consolas"/>
@@ -1433,6 +1523,7 @@
           <w:szCs w:val="24"/>
         </w:rPr>
       </w:pPr>
+      <w:proofErr w:type="spellStart"/>
       <w:r>
         <w:rPr>
           <w:rFonts w:ascii="Consolas" w:hAnsi="Consolas"/>
@@ -1442,6 +1533,7 @@
         </w:rPr>
         <w:t>var</w:t>
       </w:r>
+      <w:proofErr w:type="spellEnd"/>
       <w:r>
         <w:rPr>
           <w:rFonts w:ascii="Consolas" w:hAnsi="Consolas"/>
@@ -1495,8 +1587,28 @@
           <w:szCs w:val="24"/>
         </w:rPr>
         <w:br/>
-        <w:t>container.AddType(</w:t>
-      </w:r>
+      </w:r>
+      <w:proofErr w:type="spellStart"/>
+      <w:r>
+        <w:rPr>
+          <w:rFonts w:ascii="Consolas" w:hAnsi="Consolas"/>
+          <w:color w:val="000000"/>
+          <w:sz w:val="24"/>
+          <w:szCs w:val="24"/>
+        </w:rPr>
+        <w:t>container.AddType</w:t>
+      </w:r>
+      <w:proofErr w:type="spellEnd"/>
+      <w:r>
+        <w:rPr>
+          <w:rFonts w:ascii="Consolas" w:hAnsi="Consolas"/>
+          <w:color w:val="000000"/>
+          <w:sz w:val="24"/>
+          <w:szCs w:val="24"/>
+        </w:rPr>
+        <w:t>(</w:t>
+      </w:r>
+      <w:proofErr w:type="spellStart"/>
       <w:r>
         <w:rPr>
           <w:rFonts w:ascii="Consolas" w:hAnsi="Consolas"/>
@@ -1506,6 +1618,7 @@
         </w:rPr>
         <w:t>typeof</w:t>
       </w:r>
+      <w:proofErr w:type="spellEnd"/>
       <w:r>
         <w:rPr>
           <w:rFonts w:ascii="Consolas" w:hAnsi="Consolas"/>
@@ -1515,6 +1628,7 @@
         </w:rPr>
         <w:t>(</w:t>
       </w:r>
+      <w:proofErr w:type="spellStart"/>
       <w:r>
         <w:rPr>
           <w:rFonts w:ascii="Consolas" w:hAnsi="Consolas"/>
@@ -1524,6 +1638,7 @@
         </w:rPr>
         <w:t>CustomerBLL</w:t>
       </w:r>
+      <w:proofErr w:type="spellEnd"/>
       <w:r>
         <w:rPr>
           <w:rFonts w:ascii="Consolas" w:hAnsi="Consolas"/>
@@ -1541,8 +1656,28 @@
           <w:szCs w:val="24"/>
         </w:rPr>
         <w:br/>
-        <w:t>container.AddType(</w:t>
-      </w:r>
+      </w:r>
+      <w:proofErr w:type="spellStart"/>
+      <w:r>
+        <w:rPr>
+          <w:rFonts w:ascii="Consolas" w:hAnsi="Consolas"/>
+          <w:color w:val="000000"/>
+          <w:sz w:val="24"/>
+          <w:szCs w:val="24"/>
+        </w:rPr>
+        <w:t>container.AddType</w:t>
+      </w:r>
+      <w:proofErr w:type="spellEnd"/>
+      <w:r>
+        <w:rPr>
+          <w:rFonts w:ascii="Consolas" w:hAnsi="Consolas"/>
+          <w:color w:val="000000"/>
+          <w:sz w:val="24"/>
+          <w:szCs w:val="24"/>
+        </w:rPr>
+        <w:t>(</w:t>
+      </w:r>
+      <w:proofErr w:type="spellStart"/>
       <w:r>
         <w:rPr>
           <w:rFonts w:ascii="Consolas" w:hAnsi="Consolas"/>
@@ -1552,6 +1687,7 @@
         </w:rPr>
         <w:t>typeof</w:t>
       </w:r>
+      <w:proofErr w:type="spellEnd"/>
       <w:r>
         <w:rPr>
           <w:rFonts w:ascii="Consolas" w:hAnsi="Consolas"/>
@@ -1587,8 +1723,28 @@
           <w:szCs w:val="24"/>
         </w:rPr>
         <w:br/>
-        <w:t>container.AddType(</w:t>
-      </w:r>
+      </w:r>
+      <w:proofErr w:type="spellStart"/>
+      <w:r>
+        <w:rPr>
+          <w:rFonts w:ascii="Consolas" w:hAnsi="Consolas"/>
+          <w:color w:val="000000"/>
+          <w:sz w:val="24"/>
+          <w:szCs w:val="24"/>
+        </w:rPr>
+        <w:t>container.AddType</w:t>
+      </w:r>
+      <w:proofErr w:type="spellEnd"/>
+      <w:r>
+        <w:rPr>
+          <w:rFonts w:ascii="Consolas" w:hAnsi="Consolas"/>
+          <w:color w:val="000000"/>
+          <w:sz w:val="24"/>
+          <w:szCs w:val="24"/>
+        </w:rPr>
+        <w:t>(</w:t>
+      </w:r>
+      <w:proofErr w:type="spellStart"/>
       <w:r>
         <w:rPr>
           <w:rFonts w:ascii="Consolas" w:hAnsi="Consolas"/>
@@ -1598,6 +1754,7 @@
         </w:rPr>
         <w:t>typeof</w:t>
       </w:r>
+      <w:proofErr w:type="spellEnd"/>
       <w:r>
         <w:rPr>
           <w:rFonts w:ascii="Consolas" w:hAnsi="Consolas"/>
@@ -1607,6 +1764,7 @@
         </w:rPr>
         <w:t>(</w:t>
       </w:r>
+      <w:proofErr w:type="spellStart"/>
       <w:r>
         <w:rPr>
           <w:rFonts w:ascii="Consolas" w:hAnsi="Consolas"/>
@@ -1616,6 +1774,7 @@
         </w:rPr>
         <w:t>CustomerDAL</w:t>
       </w:r>
+      <w:proofErr w:type="spellEnd"/>
       <w:r>
         <w:rPr>
           <w:rFonts w:ascii="Consolas" w:hAnsi="Consolas"/>
@@ -1625,6 +1784,7 @@
         </w:rPr>
         <w:t>), </w:t>
       </w:r>
+      <w:proofErr w:type="spellStart"/>
       <w:r>
         <w:rPr>
           <w:rFonts w:ascii="Consolas" w:hAnsi="Consolas"/>
@@ -1634,6 +1794,7 @@
         </w:rPr>
         <w:t>typeof</w:t>
       </w:r>
+      <w:proofErr w:type="spellEnd"/>
       <w:r>
         <w:rPr>
           <w:rFonts w:ascii="Consolas" w:hAnsi="Consolas"/>
@@ -1643,6 +1804,7 @@
         </w:rPr>
         <w:t>(</w:t>
       </w:r>
+      <w:proofErr w:type="spellStart"/>
       <w:r>
         <w:rPr>
           <w:rFonts w:ascii="Consolas" w:hAnsi="Consolas"/>
@@ -1652,6 +1814,7 @@
         </w:rPr>
         <w:t>ICustomerDAL</w:t>
       </w:r>
+      <w:proofErr w:type="spellEnd"/>
       <w:r>
         <w:rPr>
           <w:rFonts w:ascii="Consolas" w:hAnsi="Consolas"/>
@@ -1708,6 +1871,7 @@
         </w:rPr>
         <w:t xml:space="preserve">бросает </w:t>
       </w:r>
+      <w:proofErr w:type="spellStart"/>
       <w:r>
         <w:rPr>
           <w:rFonts w:asciiTheme="minorHAnsi" w:hAnsiTheme="minorHAnsi"/>
@@ -1717,6 +1881,7 @@
         </w:rPr>
         <w:t>InvalidOperationException</w:t>
       </w:r>
+      <w:proofErr w:type="spellEnd"/>
       <w:r>
         <w:rPr>
           <w:rFonts w:asciiTheme="minorHAnsi" w:hAnsiTheme="minorHAnsi"/>
@@ -1796,6 +1961,7 @@
           <w:szCs w:val="24"/>
         </w:rPr>
       </w:pPr>
+      <w:proofErr w:type="spellStart"/>
       <w:r>
         <w:rPr>
           <w:rFonts w:ascii="Consolas" w:hAnsi="Consolas"/>
@@ -1805,6 +1971,7 @@
         </w:rPr>
         <w:t>var</w:t>
       </w:r>
+      <w:proofErr w:type="spellEnd"/>
       <w:r>
         <w:rPr>
           <w:rFonts w:ascii="Consolas" w:hAnsi="Consolas"/>
@@ -1858,8 +2025,28 @@
           <w:szCs w:val="24"/>
         </w:rPr>
         <w:br/>
-        <w:t>container.AddAssembly(</w:t>
-      </w:r>
+      </w:r>
+      <w:proofErr w:type="spellStart"/>
+      <w:r>
+        <w:rPr>
+          <w:rFonts w:ascii="Consolas" w:hAnsi="Consolas"/>
+          <w:color w:val="000000"/>
+          <w:sz w:val="24"/>
+          <w:szCs w:val="24"/>
+        </w:rPr>
+        <w:t>container.AddAssembly</w:t>
+      </w:r>
+      <w:proofErr w:type="spellEnd"/>
+      <w:r>
+        <w:rPr>
+          <w:rFonts w:ascii="Consolas" w:hAnsi="Consolas"/>
+          <w:color w:val="000000"/>
+          <w:sz w:val="24"/>
+          <w:szCs w:val="24"/>
+        </w:rPr>
+        <w:t>(</w:t>
+      </w:r>
+      <w:proofErr w:type="spellStart"/>
       <w:r>
         <w:rPr>
           <w:rFonts w:ascii="Consolas" w:hAnsi="Consolas"/>
@@ -1876,7 +2063,17 @@
           <w:sz w:val="24"/>
           <w:szCs w:val="24"/>
         </w:rPr>
-        <w:t>.GetExecutingAssembly());</w:t>
+        <w:t>.GetExecutingAssembly</w:t>
+      </w:r>
+      <w:proofErr w:type="spellEnd"/>
+      <w:r>
+        <w:rPr>
+          <w:rFonts w:ascii="Consolas" w:hAnsi="Consolas"/>
+          <w:color w:val="000000"/>
+          <w:sz w:val="24"/>
+          <w:szCs w:val="24"/>
+        </w:rPr>
+        <w:t>());</w:t>
       </w:r>
     </w:p>
     <w:p/>
@@ -1916,6 +2113,7 @@
           <w:szCs w:val="24"/>
         </w:rPr>
       </w:pPr>
+      <w:proofErr w:type="spellStart"/>
       <w:r>
         <w:rPr>
           <w:rFonts w:ascii="Consolas" w:hAnsi="Consolas"/>
@@ -1925,15 +2123,37 @@
         </w:rPr>
         <w:t>var</w:t>
       </w:r>
-      <w:r>
-        <w:rPr>
-          <w:rFonts w:ascii="Consolas" w:hAnsi="Consolas"/>
-          <w:color w:val="000000"/>
-          <w:sz w:val="24"/>
-          <w:szCs w:val="24"/>
-        </w:rPr>
-        <w:t> customerBLL = (</w:t>
-      </w:r>
+      <w:proofErr w:type="spellEnd"/>
+      <w:r>
+        <w:rPr>
+          <w:rFonts w:ascii="Consolas" w:hAnsi="Consolas"/>
+          <w:color w:val="000000"/>
+          <w:sz w:val="24"/>
+          <w:szCs w:val="24"/>
+        </w:rPr>
+        <w:t> </w:t>
+      </w:r>
+      <w:proofErr w:type="spellStart"/>
+      <w:r>
+        <w:rPr>
+          <w:rFonts w:ascii="Consolas" w:hAnsi="Consolas"/>
+          <w:color w:val="000000"/>
+          <w:sz w:val="24"/>
+          <w:szCs w:val="24"/>
+        </w:rPr>
+        <w:t>customerBLL</w:t>
+      </w:r>
+      <w:proofErr w:type="spellEnd"/>
+      <w:r>
+        <w:rPr>
+          <w:rFonts w:ascii="Consolas" w:hAnsi="Consolas"/>
+          <w:color w:val="000000"/>
+          <w:sz w:val="24"/>
+          <w:szCs w:val="24"/>
+        </w:rPr>
+        <w:t> = (</w:t>
+      </w:r>
+      <w:proofErr w:type="spellStart"/>
       <w:r>
         <w:rPr>
           <w:rFonts w:ascii="Consolas" w:hAnsi="Consolas"/>
@@ -1943,14 +2163,37 @@
         </w:rPr>
         <w:t>CustomerBLL</w:t>
       </w:r>
-      <w:r>
-        <w:rPr>
-          <w:rFonts w:ascii="Consolas" w:hAnsi="Consolas"/>
-          <w:color w:val="000000"/>
-          <w:sz w:val="24"/>
-          <w:szCs w:val="24"/>
-        </w:rPr>
-        <w:t>)container.CreateInstance(</w:t>
+      <w:proofErr w:type="spellEnd"/>
+      <w:r>
+        <w:rPr>
+          <w:rFonts w:ascii="Consolas" w:hAnsi="Consolas"/>
+          <w:color w:val="000000"/>
+          <w:sz w:val="24"/>
+          <w:szCs w:val="24"/>
+        </w:rPr>
+        <w:t>)</w:t>
+      </w:r>
+      <w:proofErr w:type="spellStart"/>
+      <w:proofErr w:type="gramStart"/>
+      <w:r>
+        <w:rPr>
+          <w:rFonts w:ascii="Consolas" w:hAnsi="Consolas"/>
+          <w:color w:val="000000"/>
+          <w:sz w:val="24"/>
+          <w:szCs w:val="24"/>
+        </w:rPr>
+        <w:t>container.CreateInstance</w:t>
+      </w:r>
+      <w:proofErr w:type="spellEnd"/>
+      <w:proofErr w:type="gramEnd"/>
+      <w:r>
+        <w:rPr>
+          <w:rFonts w:ascii="Consolas" w:hAnsi="Consolas"/>
+          <w:color w:val="000000"/>
+          <w:sz w:val="24"/>
+          <w:szCs w:val="24"/>
+        </w:rPr>
+        <w:t>(</w:t>
       </w:r>
     </w:p>
     <w:p>
@@ -2000,8 +2243,18 @@
           <w:szCs w:val="24"/>
         </w:rPr>
         <w:tab/>
+      </w:r>
+      <w:proofErr w:type="spellStart"/>
+      <w:r>
+        <w:rPr>
+          <w:rFonts w:ascii="Consolas" w:hAnsi="Consolas"/>
+          <w:color w:val="0000FF"/>
+          <w:sz w:val="24"/>
+          <w:szCs w:val="24"/>
+        </w:rPr>
         <w:t>typeof</w:t>
       </w:r>
+      <w:proofErr w:type="spellEnd"/>
       <w:r>
         <w:rPr>
           <w:rFonts w:ascii="Consolas" w:hAnsi="Consolas"/>
@@ -2011,6 +2264,7 @@
         </w:rPr>
         <w:t>(</w:t>
       </w:r>
+      <w:proofErr w:type="spellStart"/>
       <w:r>
         <w:rPr>
           <w:rFonts w:ascii="Consolas" w:hAnsi="Consolas"/>
@@ -2020,6 +2274,7 @@
         </w:rPr>
         <w:t>CustomerBLL</w:t>
       </w:r>
+      <w:proofErr w:type="spellEnd"/>
       <w:r>
         <w:rPr>
           <w:rFonts w:ascii="Consolas" w:hAnsi="Consolas"/>
@@ -2038,6 +2293,7 @@
         </w:rPr>
         <w:br/>
       </w:r>
+      <w:proofErr w:type="spellStart"/>
       <w:r>
         <w:rPr>
           <w:rFonts w:ascii="Consolas" w:hAnsi="Consolas"/>
@@ -2047,15 +2303,57 @@
         </w:rPr>
         <w:t>var</w:t>
       </w:r>
-      <w:r>
-        <w:rPr>
-          <w:rFonts w:ascii="Consolas" w:hAnsi="Consolas"/>
-          <w:color w:val="000000"/>
-          <w:sz w:val="24"/>
-          <w:szCs w:val="24"/>
-        </w:rPr>
-        <w:t> customerBLL = container.CreateInstance&lt;</w:t>
-      </w:r>
+      <w:proofErr w:type="spellEnd"/>
+      <w:r>
+        <w:rPr>
+          <w:rFonts w:ascii="Consolas" w:hAnsi="Consolas"/>
+          <w:color w:val="000000"/>
+          <w:sz w:val="24"/>
+          <w:szCs w:val="24"/>
+        </w:rPr>
+        <w:t> </w:t>
+      </w:r>
+      <w:proofErr w:type="spellStart"/>
+      <w:r>
+        <w:rPr>
+          <w:rFonts w:ascii="Consolas" w:hAnsi="Consolas"/>
+          <w:color w:val="000000"/>
+          <w:sz w:val="24"/>
+          <w:szCs w:val="24"/>
+        </w:rPr>
+        <w:t>customerBLL</w:t>
+      </w:r>
+      <w:proofErr w:type="spellEnd"/>
+      <w:r>
+        <w:rPr>
+          <w:rFonts w:ascii="Consolas" w:hAnsi="Consolas"/>
+          <w:color w:val="000000"/>
+          <w:sz w:val="24"/>
+          <w:szCs w:val="24"/>
+        </w:rPr>
+        <w:t> = </w:t>
+      </w:r>
+      <w:proofErr w:type="spellStart"/>
+      <w:r>
+        <w:rPr>
+          <w:rFonts w:ascii="Consolas" w:hAnsi="Consolas"/>
+          <w:color w:val="000000"/>
+          <w:sz w:val="24"/>
+          <w:szCs w:val="24"/>
+        </w:rPr>
+        <w:t>container.CreateInstance</w:t>
+      </w:r>
+      <w:proofErr w:type="spellEnd"/>
+      <w:r>
+        <w:rPr>
+          <w:rFonts w:ascii="Consolas" w:hAnsi="Consolas"/>
+          <w:color w:val="000000"/>
+          <w:sz w:val="24"/>
+          <w:szCs w:val="24"/>
+        </w:rPr>
+        <w:t>&lt;</w:t>
+      </w:r>
+      <w:proofErr w:type="spellStart"/>
       <w:r>
         <w:rPr>
           <w:rFonts w:ascii="Consolas" w:hAnsi="Consolas"/>
@@ -2065,6 +2363,7 @@
         </w:rPr>
         <w:t>CustomerBLL</w:t>
       </w:r>
+      <w:proofErr w:type="spellEnd"/>
       <w:r>
         <w:rPr>
           <w:rFonts w:ascii="Consolas" w:hAnsi="Consolas"/>
@@ -2105,21 +2404,16 @@
           <w:color w:val="000000"/>
           <w:lang w:val="ru-RU"/>
         </w:rPr>
-        <w:t>бросить</w:t>
-      </w:r>
-      <w:r>
-        <w:rPr>
-          <w:color w:val="000000"/>
-          <w:lang w:val="ru-RU"/>
-        </w:rPr>
-        <w:t xml:space="preserve"> </w:t>
-      </w:r>
+        <w:t xml:space="preserve">бросить </w:t>
+      </w:r>
+      <w:proofErr w:type="spellStart"/>
       <w:r>
         <w:rPr>
           <w:color w:val="000000"/>
         </w:rPr>
         <w:t>InvalidOperationException</w:t>
       </w:r>
+      <w:proofErr w:type="spellEnd"/>
       <w:r>
         <w:rPr>
           <w:color w:val="000000"/>
@@ -2127,8 +2421,6 @@
         </w:rPr>
         <w:t>.</w:t>
       </w:r>
-      <w:bookmarkStart w:id="0" w:name="_GoBack"/>
-      <w:bookmarkEnd w:id="0"/>
     </w:p>
     <w:p>
       <w:pPr>

</xml_diff>